<commit_message>
WIP Create first draft recruiting dashboard
- Discussed in #2
</commit_message>
<xml_diff>
--- a/codebooks/SOPHAS Navigation_Terminology.docx
+++ b/codebooks/SOPHAS Navigation_Terminology.docx
@@ -9972,8 +9972,8 @@
 </file>
 
 <file path=customXml/item2.xml><?xml version="1.0" encoding="utf-8"?>
-<ct:contentTypeSchema xmlns:ct="http://schemas.microsoft.com/office/2006/metadata/contentType" xmlns:ma="http://schemas.microsoft.com/office/2006/metadata/properties/metaAttributes" ct:_="" ma:_="" ma:contentTypeName="Document" ma:contentTypeID="0x0101002486AD0BF584E745B60B9D8D9E99F115" ma:contentTypeVersion="12" ma:contentTypeDescription="Create a new document." ma:contentTypeScope="" ma:versionID="c717aa696c92cfdfa111bc457db91fe7">
-  <xsd:schema xmlns:xsd="http://www.w3.org/2001/XMLSchema" xmlns:xs="http://www.w3.org/2001/XMLSchema" xmlns:p="http://schemas.microsoft.com/office/2006/metadata/properties" xmlns:ns2="e4bc61fa-7fca-4a3f-8d27-8de54b1d32ae" xmlns:ns3="d325e7f1-df2a-4188-b91a-63fe0ab9f9de" targetNamespace="http://schemas.microsoft.com/office/2006/metadata/properties" ma:root="true" ma:fieldsID="594c8371e7c57a11c6ea117bf0d1f490" ns2:_="" ns3:_="">
+<ct:contentTypeSchema xmlns:ct="http://schemas.microsoft.com/office/2006/metadata/contentType" xmlns:ma="http://schemas.microsoft.com/office/2006/metadata/properties/metaAttributes" ct:_="" ma:_="" ma:contentTypeName="Document" ma:contentTypeID="0x0101002486AD0BF584E745B60B9D8D9E99F115" ma:contentTypeVersion="15" ma:contentTypeDescription="Create a new document." ma:contentTypeScope="" ma:versionID="508890107d85c23355f2c49b513d4ada">
+  <xsd:schema xmlns:xsd="http://www.w3.org/2001/XMLSchema" xmlns:xs="http://www.w3.org/2001/XMLSchema" xmlns:p="http://schemas.microsoft.com/office/2006/metadata/properties" xmlns:ns2="e4bc61fa-7fca-4a3f-8d27-8de54b1d32ae" xmlns:ns3="d325e7f1-df2a-4188-b91a-63fe0ab9f9de" targetNamespace="http://schemas.microsoft.com/office/2006/metadata/properties" ma:root="true" ma:fieldsID="443f82c5fc4d1409fbf6bec986f7ec9e" ns2:_="" ns3:_="">
     <xsd:import namespace="e4bc61fa-7fca-4a3f-8d27-8de54b1d32ae"/>
     <xsd:import namespace="d325e7f1-df2a-4188-b91a-63fe0ab9f9de"/>
     <xsd:element name="properties">
@@ -9994,6 +9994,8 @@
                 <xsd:element ref="ns2:MediaServiceLocation" minOccurs="0"/>
                 <xsd:element ref="ns3:SharedWithUsers" minOccurs="0"/>
                 <xsd:element ref="ns3:SharedWithDetails" minOccurs="0"/>
+                <xsd:element ref="ns2:lcf76f155ced4ddcb4097134ff3c332f" minOccurs="0"/>
+                <xsd:element ref="ns3:TaxCatchAll" minOccurs="0"/>
               </xsd:all>
             </xsd:complexType>
           </xsd:element>
@@ -10058,6 +10060,13 @@
         <xsd:restriction base="dms:Text"/>
       </xsd:simpleType>
     </xsd:element>
+    <xsd:element name="lcf76f155ced4ddcb4097134ff3c332f" ma:index="21" nillable="true" ma:taxonomy="true" ma:internalName="lcf76f155ced4ddcb4097134ff3c332f" ma:taxonomyFieldName="MediaServiceImageTags" ma:displayName="Image Tags" ma:readOnly="false" ma:fieldId="{5cf76f15-5ced-4ddc-b409-7134ff3c332f}" ma:taxonomyMulti="true" ma:sspId="dd802298-ac7f-4dc9-a73d-133dd7ac0fd3" ma:termSetId="09814cd3-568e-fe90-9814-8d621ff8fb84" ma:anchorId="fba54fb3-c3e1-fe81-a776-ca4b69148c4d" ma:open="true" ma:isKeyword="false">
+      <xsd:complexType>
+        <xsd:sequence>
+          <xsd:element ref="pc:Terms" minOccurs="0" maxOccurs="1"/>
+        </xsd:sequence>
+      </xsd:complexType>
+    </xsd:element>
   </xsd:schema>
   <xsd:schema xmlns:xsd="http://www.w3.org/2001/XMLSchema" xmlns:xs="http://www.w3.org/2001/XMLSchema" xmlns:dms="http://schemas.microsoft.com/office/2006/documentManagement/types" xmlns:pc="http://schemas.microsoft.com/office/infopath/2007/PartnerControls" targetNamespace="d325e7f1-df2a-4188-b91a-63fe0ab9f9de" elementFormDefault="qualified">
     <xsd:import namespace="http://schemas.microsoft.com/office/2006/documentManagement/types"/>
@@ -10087,6 +10096,17 @@
           <xsd:maxLength value="255"/>
         </xsd:restriction>
       </xsd:simpleType>
+    </xsd:element>
+    <xsd:element name="TaxCatchAll" ma:index="22" nillable="true" ma:displayName="Taxonomy Catch All Column" ma:hidden="true" ma:list="{1af18367-3d62-4b18-8210-801ce15a23b3}" ma:internalName="TaxCatchAll" ma:showField="CatchAllData" ma:web="d325e7f1-df2a-4188-b91a-63fe0ab9f9de">
+      <xsd:complexType>
+        <xsd:complexContent>
+          <xsd:extension base="dms:MultiChoiceLookup">
+            <xsd:sequence>
+              <xsd:element name="Value" type="dms:Lookup" maxOccurs="unbounded" minOccurs="0" nillable="true"/>
+            </xsd:sequence>
+          </xsd:extension>
+        </xsd:complexContent>
+      </xsd:complexType>
     </xsd:element>
   </xsd:schema>
   <xsd:schema xmlns="http://schemas.openxmlformats.org/package/2006/metadata/core-properties" xmlns:xsd="http://www.w3.org/2001/XMLSchema" xmlns:xsi="http://www.w3.org/2001/XMLSchema-instance" xmlns:dc="http://purl.org/dc/elements/1.1/" xmlns:dcterms="http://purl.org/dc/terms/" xmlns:odoc="http://schemas.microsoft.com/internal/obd" targetNamespace="http://schemas.openxmlformats.org/package/2006/metadata/core-properties" elementFormDefault="qualified" attributeFormDefault="unqualified" blockDefault="#all">
@@ -10190,7 +10210,12 @@
 
 <file path=customXml/item3.xml><?xml version="1.0" encoding="utf-8"?>
 <p:properties xmlns:p="http://schemas.microsoft.com/office/2006/metadata/properties" xmlns:xsi="http://www.w3.org/2001/XMLSchema-instance" xmlns:pc="http://schemas.microsoft.com/office/infopath/2007/PartnerControls">
-  <documentManagement/>
+  <documentManagement>
+    <lcf76f155ced4ddcb4097134ff3c332f xmlns="e4bc61fa-7fca-4a3f-8d27-8de54b1d32ae">
+      <Terms xmlns="http://schemas.microsoft.com/office/infopath/2007/PartnerControls"/>
+    </lcf76f155ced4ddcb4097134ff3c332f>
+    <TaxCatchAll xmlns="d325e7f1-df2a-4188-b91a-63fe0ab9f9de" xsi:nil="true"/>
+  </documentManagement>
 </p:properties>
 </file>
 
@@ -10203,22 +10228,7 @@
 </file>
 
 <file path=customXml/itemProps2.xml><?xml version="1.0" encoding="utf-8"?>
-<ds:datastoreItem xmlns:ds="http://schemas.openxmlformats.org/officeDocument/2006/customXml" ds:itemID="{88D9ED31-DDDE-4B1F-B706-22815A133635}">
-  <ds:schemaRefs>
-    <ds:schemaRef ds:uri="http://schemas.microsoft.com/office/2006/metadata/contentType"/>
-    <ds:schemaRef ds:uri="http://schemas.microsoft.com/office/2006/metadata/properties/metaAttributes"/>
-    <ds:schemaRef ds:uri="http://www.w3.org/2001/XMLSchema"/>
-    <ds:schemaRef ds:uri="http://schemas.microsoft.com/office/2006/metadata/properties"/>
-    <ds:schemaRef ds:uri="e4bc61fa-7fca-4a3f-8d27-8de54b1d32ae"/>
-    <ds:schemaRef ds:uri="d325e7f1-df2a-4188-b91a-63fe0ab9f9de"/>
-    <ds:schemaRef ds:uri="http://schemas.microsoft.com/office/2006/documentManagement/types"/>
-    <ds:schemaRef ds:uri="http://schemas.microsoft.com/office/infopath/2007/PartnerControls"/>
-    <ds:schemaRef ds:uri="http://schemas.openxmlformats.org/package/2006/metadata/core-properties"/>
-    <ds:schemaRef ds:uri="http://purl.org/dc/elements/1.1/"/>
-    <ds:schemaRef ds:uri="http://purl.org/dc/terms/"/>
-    <ds:schemaRef ds:uri="http://schemas.microsoft.com/internal/obd"/>
-  </ds:schemaRefs>
-</ds:datastoreItem>
+<ds:datastoreItem xmlns:ds="http://schemas.openxmlformats.org/officeDocument/2006/customXml" ds:itemID="{EB7BC985-4CF3-42BE-8C2F-520D51CD74F9}"/>
 </file>
 
 <file path=customXml/itemProps3.xml><?xml version="1.0" encoding="utf-8"?>

</xml_diff>